<commit_message>
elaborated the Projectdocumentations some more.
</commit_message>
<xml_diff>
--- a/Quotavisualisierung/Projektdokumentation_Quotavis.docx
+++ b/Quotavisualisierung/Projektdokumentation_Quotavis.docx
@@ -20,8 +20,6 @@
         </w:rPr>
         <w:t>Projektdokumentation Log-Datei-Visualisierung</w:t>
       </w:r>
-      <w:bookmarkStart w:id="0" w:name="_GoBack"/>
-      <w:bookmarkEnd w:id="0"/>
     </w:p>
     <w:p>
       <w:pPr>
@@ -591,7 +589,19 @@
               <w:rPr>
                 <w:rFonts w:ascii="DejaVu Sans Light" w:hAnsi="DejaVu Sans Light" w:cs="DejaVu Sans Light"/>
               </w:rPr>
-              <w:t>17-11-07 p=005</w:t>
+              <w:t xml:space="preserve">17-11-07 </w:t>
+            </w:r>
+            <w:r>
+              <w:rPr>
+                <w:rFonts w:ascii="DejaVu Sans Light" w:hAnsi="DejaVu Sans Light" w:cs="DejaVu Sans Light"/>
+              </w:rPr>
+              <w:t>-</w:t>
+            </w:r>
+            <w:r>
+              <w:rPr>
+                <w:rFonts w:ascii="DejaVu Sans Light" w:hAnsi="DejaVu Sans Light" w:cs="DejaVu Sans Light"/>
+              </w:rPr>
+              <w:t>p=005</w:t>
             </w:r>
           </w:p>
         </w:tc>
@@ -627,6 +637,14 @@
         </w:rPr>
         <w:t>Y</w:t>
       </w:r>
+      <w:r>
+        <w:rPr>
+          <w:rFonts w:ascii="Charter" w:hAnsi="Charter"/>
+        </w:rPr>
+        <w:t>YY</w:t>
+      </w:r>
+      <w:bookmarkStart w:id="0" w:name="_GoBack"/>
+      <w:bookmarkEnd w:id="0"/>
       <w:r>
         <w:rPr>
           <w:rFonts w:ascii="Charter" w:hAnsi="Charter"/>

</xml_diff>